<commit_message>
updated Table of Content in pdf report
</commit_message>
<xml_diff>
--- a/FinalProjectReport_HangYang.docx
+++ b/FinalProjectReport_HangYang.docx
@@ -22,16 +22,11 @@
       <w:r>
         <w:t xml:space="preserve">Demographic Data Analysis </w:t>
       </w:r>
-      <w:proofErr w:type="gramStart"/>
       <w:r>
         <w:t>O</w:t>
       </w:r>
       <w:r>
-        <w:t>f</w:t>
-      </w:r>
-      <w:proofErr w:type="gramEnd"/>
-      <w:r>
-        <w:t xml:space="preserve"> Physician Fee Schedule </w:t>
+        <w:t xml:space="preserve">f Physician Fee Schedule </w:t>
       </w:r>
       <w:r>
         <w:t>O</w:t>
@@ -262,7 +257,7 @@
       <w:pPr>
         <w:pStyle w:val="Heading1"/>
       </w:pPr>
-      <w:bookmarkStart w:id="0" w:name="_Toc38996308"/>
+      <w:bookmarkStart w:id="0" w:name="_Toc39054602"/>
       <w:r>
         <w:lastRenderedPageBreak/>
         <w:t>Abstract</w:t>
@@ -437,6 +432,15 @@
     <w:p/>
     <w:sdt>
       <w:sdtPr>
+        <w:rPr>
+          <w:rFonts w:ascii="Calibri" w:eastAsia="Times New Roman" w:hAnsi="Calibri" w:cs="Calibri"/>
+          <w:b w:val="0"/>
+          <w:bCs w:val="0"/>
+          <w:color w:val="auto"/>
+          <w:sz w:val="24"/>
+          <w:szCs w:val="24"/>
+          <w:lang w:eastAsia="zh-CN"/>
+        </w:rPr>
         <w:id w:val="-966662801"/>
         <w:docPartObj>
           <w:docPartGallery w:val="Table of Contents"/>
@@ -445,12 +449,7 @@
       </w:sdtPr>
       <w:sdtEndPr>
         <w:rPr>
-          <w:rFonts w:ascii="Calibri" w:eastAsia="Times New Roman" w:hAnsi="Calibri" w:cs="Calibri"/>
           <w:noProof/>
-          <w:color w:val="auto"/>
-          <w:sz w:val="24"/>
-          <w:szCs w:val="24"/>
-          <w:lang w:eastAsia="zh-CN"/>
         </w:rPr>
       </w:sdtEndPr>
       <w:sdtContent>
@@ -494,7 +493,7 @@
             </w:rPr>
             <w:fldChar w:fldCharType="separate"/>
           </w:r>
-          <w:hyperlink w:anchor="_Toc38996308" w:history="1">
+          <w:hyperlink w:anchor="_Toc39054602" w:history="1">
             <w:r>
               <w:rPr>
                 <w:rStyle w:val="Hyperlink"/>
@@ -521,7 +520,7 @@
                 <w:noProof/>
                 <w:webHidden/>
               </w:rPr>
-              <w:instrText xml:space="preserve"> PAGEREF _Toc38996308 \h </w:instrText>
+              <w:instrText xml:space="preserve"> PAGEREF _Toc39054602 \h </w:instrText>
             </w:r>
             <w:r>
               <w:rPr>
@@ -567,7 +566,7 @@
               <w:noProof/>
             </w:rPr>
           </w:pPr>
-          <w:hyperlink w:anchor="_Toc38996309" w:history="1">
+          <w:hyperlink w:anchor="_Toc39054603" w:history="1">
             <w:r>
               <w:rPr>
                 <w:rStyle w:val="Hyperlink"/>
@@ -594,7 +593,7 @@
                 <w:noProof/>
                 <w:webHidden/>
               </w:rPr>
-              <w:instrText xml:space="preserve"> PAGEREF _Toc38996309 \h </w:instrText>
+              <w:instrText xml:space="preserve"> PAGEREF _Toc39054603 \h </w:instrText>
             </w:r>
             <w:r>
               <w:rPr>
@@ -640,7 +639,7 @@
               <w:szCs w:val="24"/>
             </w:rPr>
           </w:pPr>
-          <w:hyperlink w:anchor="_Toc38996310" w:history="1">
+          <w:hyperlink w:anchor="_Toc39054604" w:history="1">
             <w:r>
               <w:rPr>
                 <w:rStyle w:val="Hyperlink"/>
@@ -667,7 +666,7 @@
                 <w:noProof/>
                 <w:webHidden/>
               </w:rPr>
-              <w:instrText xml:space="preserve"> PAGEREF _Toc38996310 \h </w:instrText>
+              <w:instrText xml:space="preserve"> PAGEREF _Toc39054604 \h </w:instrText>
             </w:r>
             <w:r>
               <w:rPr>
@@ -713,7 +712,7 @@
               <w:szCs w:val="24"/>
             </w:rPr>
           </w:pPr>
-          <w:hyperlink w:anchor="_Toc38996311" w:history="1">
+          <w:hyperlink w:anchor="_Toc39054605" w:history="1">
             <w:r>
               <w:rPr>
                 <w:rStyle w:val="Hyperlink"/>
@@ -740,7 +739,7 @@
                 <w:noProof/>
                 <w:webHidden/>
               </w:rPr>
-              <w:instrText xml:space="preserve"> PAGEREF _Toc38996311 \h </w:instrText>
+              <w:instrText xml:space="preserve"> PAGEREF _Toc39054605 \h </w:instrText>
             </w:r>
             <w:r>
               <w:rPr>
@@ -786,7 +785,7 @@
               <w:noProof/>
             </w:rPr>
           </w:pPr>
-          <w:hyperlink w:anchor="_Toc38996312" w:history="1">
+          <w:hyperlink w:anchor="_Toc39054606" w:history="1">
             <w:r>
               <w:rPr>
                 <w:rStyle w:val="Hyperlink"/>
@@ -813,7 +812,7 @@
                 <w:noProof/>
                 <w:webHidden/>
               </w:rPr>
-              <w:instrText xml:space="preserve"> PAGEREF _Toc38996312 \h </w:instrText>
+              <w:instrText xml:space="preserve"> PAGEREF _Toc39054606 \h </w:instrText>
             </w:r>
             <w:r>
               <w:rPr>
@@ -859,7 +858,7 @@
               <w:noProof/>
             </w:rPr>
           </w:pPr>
-          <w:hyperlink w:anchor="_Toc38996313" w:history="1">
+          <w:hyperlink w:anchor="_Toc39054607" w:history="1">
             <w:r>
               <w:rPr>
                 <w:rStyle w:val="Hyperlink"/>
@@ -886,7 +885,7 @@
                 <w:noProof/>
                 <w:webHidden/>
               </w:rPr>
-              <w:instrText xml:space="preserve"> PAGEREF _Toc38996313 \h </w:instrText>
+              <w:instrText xml:space="preserve"> PAGEREF _Toc39054607 \h </w:instrText>
             </w:r>
             <w:r>
               <w:rPr>
@@ -932,7 +931,7 @@
               <w:szCs w:val="24"/>
             </w:rPr>
           </w:pPr>
-          <w:hyperlink w:anchor="_Toc38996314" w:history="1">
+          <w:hyperlink w:anchor="_Toc39054608" w:history="1">
             <w:r>
               <w:rPr>
                 <w:rStyle w:val="Hyperlink"/>
@@ -959,7 +958,7 @@
                 <w:noProof/>
                 <w:webHidden/>
               </w:rPr>
-              <w:instrText xml:space="preserve"> PAGEREF _Toc38996314 \h </w:instrText>
+              <w:instrText xml:space="preserve"> PAGEREF _Toc39054608 \h </w:instrText>
             </w:r>
             <w:r>
               <w:rPr>
@@ -1005,7 +1004,7 @@
               <w:szCs w:val="24"/>
             </w:rPr>
           </w:pPr>
-          <w:hyperlink w:anchor="_Toc38996315" w:history="1">
+          <w:hyperlink w:anchor="_Toc39054609" w:history="1">
             <w:r>
               <w:rPr>
                 <w:rStyle w:val="Hyperlink"/>
@@ -1032,7 +1031,7 @@
                 <w:noProof/>
                 <w:webHidden/>
               </w:rPr>
-              <w:instrText xml:space="preserve"> PAGEREF _Toc38996315 \h </w:instrText>
+              <w:instrText xml:space="preserve"> PAGEREF _Toc39054609 \h </w:instrText>
             </w:r>
             <w:r>
               <w:rPr>
@@ -1078,7 +1077,7 @@
               <w:szCs w:val="24"/>
             </w:rPr>
           </w:pPr>
-          <w:hyperlink w:anchor="_Toc38996316" w:history="1">
+          <w:hyperlink w:anchor="_Toc39054610" w:history="1">
             <w:r>
               <w:rPr>
                 <w:rStyle w:val="Hyperlink"/>
@@ -1105,7 +1104,7 @@
                 <w:noProof/>
                 <w:webHidden/>
               </w:rPr>
-              <w:instrText xml:space="preserve"> PAGEREF _Toc38996316 \h </w:instrText>
+              <w:instrText xml:space="preserve"> PAGEREF _Toc39054610 \h </w:instrText>
             </w:r>
             <w:r>
               <w:rPr>
@@ -1151,7 +1150,7 @@
               <w:szCs w:val="24"/>
             </w:rPr>
           </w:pPr>
-          <w:hyperlink w:anchor="_Toc38996317" w:history="1">
+          <w:hyperlink w:anchor="_Toc39054611" w:history="1">
             <w:r>
               <w:rPr>
                 <w:rStyle w:val="Hyperlink"/>
@@ -1178,7 +1177,7 @@
                 <w:noProof/>
                 <w:webHidden/>
               </w:rPr>
-              <w:instrText xml:space="preserve"> PAGEREF _Toc38996317 \h </w:instrText>
+              <w:instrText xml:space="preserve"> PAGEREF _Toc39054611 \h </w:instrText>
             </w:r>
             <w:r>
               <w:rPr>
@@ -1224,7 +1223,7 @@
               <w:noProof/>
             </w:rPr>
           </w:pPr>
-          <w:hyperlink w:anchor="_Toc38996318" w:history="1">
+          <w:hyperlink w:anchor="_Toc39054612" w:history="1">
             <w:r>
               <w:rPr>
                 <w:rStyle w:val="Hyperlink"/>
@@ -1251,7 +1250,7 @@
                 <w:noProof/>
                 <w:webHidden/>
               </w:rPr>
-              <w:instrText xml:space="preserve"> PAGEREF _Toc38996318 \h </w:instrText>
+              <w:instrText xml:space="preserve"> PAGEREF _Toc39054612 \h </w:instrText>
             </w:r>
             <w:r>
               <w:rPr>
@@ -1297,7 +1296,7 @@
               <w:szCs w:val="24"/>
             </w:rPr>
           </w:pPr>
-          <w:hyperlink w:anchor="_Toc38996319" w:history="1">
+          <w:hyperlink w:anchor="_Toc39054613" w:history="1">
             <w:r>
               <w:rPr>
                 <w:rStyle w:val="Hyperlink"/>
@@ -1324,7 +1323,7 @@
                 <w:noProof/>
                 <w:webHidden/>
               </w:rPr>
-              <w:instrText xml:space="preserve"> PAGEREF _Toc38996319 \h </w:instrText>
+              <w:instrText xml:space="preserve"> PAGEREF _Toc39054613 \h </w:instrText>
             </w:r>
             <w:r>
               <w:rPr>
@@ -1370,7 +1369,7 @@
               <w:szCs w:val="24"/>
             </w:rPr>
           </w:pPr>
-          <w:hyperlink w:anchor="_Toc38996320" w:history="1">
+          <w:hyperlink w:anchor="_Toc39054614" w:history="1">
             <w:r>
               <w:rPr>
                 <w:rStyle w:val="Hyperlink"/>
@@ -1397,7 +1396,7 @@
                 <w:noProof/>
                 <w:webHidden/>
               </w:rPr>
-              <w:instrText xml:space="preserve"> PAGEREF _Toc38996320 \h </w:instrText>
+              <w:instrText xml:space="preserve"> PAGEREF _Toc39054614 \h </w:instrText>
             </w:r>
             <w:r>
               <w:rPr>
@@ -1443,7 +1442,7 @@
               <w:szCs w:val="24"/>
             </w:rPr>
           </w:pPr>
-          <w:hyperlink w:anchor="_Toc38996321" w:history="1">
+          <w:hyperlink w:anchor="_Toc39054615" w:history="1">
             <w:r>
               <w:rPr>
                 <w:rStyle w:val="Hyperlink"/>
@@ -1470,7 +1469,7 @@
                 <w:noProof/>
                 <w:webHidden/>
               </w:rPr>
-              <w:instrText xml:space="preserve"> PAGEREF _Toc38996321 \h </w:instrText>
+              <w:instrText xml:space="preserve"> PAGEREF _Toc39054615 \h </w:instrText>
             </w:r>
             <w:r>
               <w:rPr>
@@ -1516,7 +1515,7 @@
               <w:noProof/>
             </w:rPr>
           </w:pPr>
-          <w:hyperlink w:anchor="_Toc38996322" w:history="1">
+          <w:hyperlink w:anchor="_Toc39054616" w:history="1">
             <w:r>
               <w:rPr>
                 <w:rStyle w:val="Hyperlink"/>
@@ -1543,7 +1542,7 @@
                 <w:noProof/>
                 <w:webHidden/>
               </w:rPr>
-              <w:instrText xml:space="preserve"> PAGEREF _Toc38996322 \h </w:instrText>
+              <w:instrText xml:space="preserve"> PAGEREF _Toc39054616 \h </w:instrText>
             </w:r>
             <w:r>
               <w:rPr>
@@ -1589,7 +1588,7 @@
               <w:noProof/>
             </w:rPr>
           </w:pPr>
-          <w:hyperlink w:anchor="_Toc38996323" w:history="1">
+          <w:hyperlink w:anchor="_Toc39054617" w:history="1">
             <w:r>
               <w:rPr>
                 <w:rStyle w:val="Hyperlink"/>
@@ -1616,7 +1615,7 @@
                 <w:noProof/>
                 <w:webHidden/>
               </w:rPr>
-              <w:instrText xml:space="preserve"> PAGEREF _Toc38996323 \h </w:instrText>
+              <w:instrText xml:space="preserve"> PAGEREF _Toc39054617 \h </w:instrText>
             </w:r>
             <w:r>
               <w:rPr>
@@ -1662,7 +1661,7 @@
               <w:szCs w:val="24"/>
             </w:rPr>
           </w:pPr>
-          <w:hyperlink w:anchor="_Toc38996324" w:history="1">
+          <w:hyperlink w:anchor="_Toc39054618" w:history="1">
             <w:r>
               <w:rPr>
                 <w:rStyle w:val="Hyperlink"/>
@@ -1689,7 +1688,7 @@
                 <w:noProof/>
                 <w:webHidden/>
               </w:rPr>
-              <w:instrText xml:space="preserve"> PAGEREF _Toc38996324 \h </w:instrText>
+              <w:instrText xml:space="preserve"> PAGEREF _Toc39054618 \h </w:instrText>
             </w:r>
             <w:r>
               <w:rPr>
@@ -1735,7 +1734,7 @@
               <w:noProof/>
             </w:rPr>
           </w:pPr>
-          <w:hyperlink w:anchor="_Toc38996325" w:history="1">
+          <w:hyperlink w:anchor="_Toc39054619" w:history="1">
             <w:r>
               <w:rPr>
                 <w:rStyle w:val="Hyperlink"/>
@@ -1762,7 +1761,7 @@
                 <w:noProof/>
                 <w:webHidden/>
               </w:rPr>
-              <w:instrText xml:space="preserve"> PAGEREF _Toc38996325 \h </w:instrText>
+              <w:instrText xml:space="preserve"> PAGEREF _Toc39054619 \h </w:instrText>
             </w:r>
             <w:r>
               <w:rPr>
@@ -1824,7 +1823,7 @@
       <w:pPr>
         <w:pStyle w:val="Heading1"/>
       </w:pPr>
-      <w:bookmarkStart w:id="1" w:name="_Toc38996309"/>
+      <w:bookmarkStart w:id="1" w:name="_Toc39054603"/>
       <w:r>
         <w:lastRenderedPageBreak/>
         <w:t>Introduction</w:t>
@@ -1832,10 +1831,63 @@
       <w:bookmarkEnd w:id="1"/>
     </w:p>
     <w:p>
+      <w:r>
+        <w:t xml:space="preserve">The jupyter script mentioned in the project is </w:t>
+      </w:r>
+      <w:r>
+        <w:t>here i</w:t>
+      </w:r>
+      <w:r>
+        <w:t xml:space="preserve">n </w:t>
+      </w:r>
+      <w:hyperlink r:id="rId8" w:history="1">
+        <w:r>
+          <w:rPr>
+            <w:rStyle w:val="Hyperlink"/>
+          </w:rPr>
+          <w:t xml:space="preserve">the </w:t>
+        </w:r>
+        <w:r>
+          <w:rPr>
+            <w:rStyle w:val="Hyperlink"/>
+          </w:rPr>
+          <w:t>G</w:t>
+        </w:r>
+        <w:r>
+          <w:rPr>
+            <w:rStyle w:val="Hyperlink"/>
+          </w:rPr>
+          <w:t>it</w:t>
+        </w:r>
+        <w:r>
+          <w:rPr>
+            <w:rStyle w:val="Hyperlink"/>
+          </w:rPr>
+          <w:t>H</w:t>
+        </w:r>
+        <w:r>
+          <w:rPr>
+            <w:rStyle w:val="Hyperlink"/>
+          </w:rPr>
+          <w:t>ub repositor</w:t>
+        </w:r>
+        <w:r>
+          <w:rPr>
+            <w:rStyle w:val="Hyperlink"/>
+          </w:rPr>
+          <w:t>y script</w:t>
+        </w:r>
+      </w:hyperlink>
+      <w:r>
+        <w:t>.</w:t>
+      </w:r>
+    </w:p>
+    <w:p/>
+    <w:p>
       <w:pPr>
         <w:pStyle w:val="Heading2"/>
       </w:pPr>
-      <w:bookmarkStart w:id="2" w:name="_Toc38996310"/>
+      <w:bookmarkStart w:id="2" w:name="_Toc39054604"/>
       <w:r>
         <w:t>Problem introduction</w:t>
       </w:r>
@@ -1945,7 +1997,7 @@
       <w:pPr>
         <w:pStyle w:val="Heading2"/>
       </w:pPr>
-      <w:bookmarkStart w:id="3" w:name="_Toc38996311"/>
+      <w:bookmarkStart w:id="3" w:name="_Toc39054605"/>
       <w:r>
         <w:t>Assumptions</w:t>
       </w:r>
@@ -2007,6 +2059,7 @@
         </w:numPr>
       </w:pPr>
       <w:r>
+        <w:lastRenderedPageBreak/>
         <w:t>The actual costs or expenses of each insurance type have little difference from their physician fee schedule data.</w:t>
       </w:r>
     </w:p>
@@ -2019,7 +2072,6 @@
         </w:numPr>
       </w:pPr>
       <w:r>
-        <w:lastRenderedPageBreak/>
         <w:t>Select Non-Facility Fee</w:t>
       </w:r>
       <w:r>
@@ -2072,13 +2124,11 @@
     <w:p/>
     <w:p/>
     <w:p/>
-    <w:p/>
-    <w:p/>
     <w:p>
       <w:pPr>
         <w:pStyle w:val="Heading1"/>
       </w:pPr>
-      <w:bookmarkStart w:id="4" w:name="_Toc38996312"/>
+      <w:bookmarkStart w:id="4" w:name="_Toc39054606"/>
       <w:r>
         <w:lastRenderedPageBreak/>
         <w:t>Chapter</w:t>
@@ -2473,7 +2523,7 @@
                     <pic:cNvPicPr/>
                   </pic:nvPicPr>
                   <pic:blipFill>
-                    <a:blip r:embed="rId8">
+                    <a:blip r:embed="rId9">
                       <a:extLst>
                         <a:ext uri="{28A0092B-C50C-407E-A947-70E740481C1C}">
                           <a14:useLocalDpi xmlns:a14="http://schemas.microsoft.com/office/drawing/2010/main" val="0"/>
@@ -2550,31 +2600,7 @@
           <w:i/>
           <w:iCs/>
         </w:rPr>
-        <w:t xml:space="preserve">in our </w:t>
-      </w:r>
-      <w:proofErr w:type="spellStart"/>
-      <w:r>
-        <w:rPr>
-          <w:i/>
-          <w:iCs/>
-        </w:rPr>
-        <w:t>jupyter</w:t>
-      </w:r>
-      <w:proofErr w:type="spellEnd"/>
-      <w:r>
-        <w:rPr>
-          <w:i/>
-          <w:iCs/>
-        </w:rPr>
-        <w:t xml:space="preserve"> script </w:t>
-      </w:r>
-      <w:proofErr w:type="gramStart"/>
-      <w:r>
-        <w:rPr>
-          <w:i/>
-          <w:iCs/>
-        </w:rPr>
-        <w:t>cell</w:t>
+        <w:t>in our jupyter script cell</w:t>
       </w:r>
       <w:r>
         <w:rPr>
@@ -2583,7 +2609,6 @@
         </w:rPr>
         <w:t>[</w:t>
       </w:r>
-      <w:proofErr w:type="gramEnd"/>
       <w:r>
         <w:rPr>
           <w:i/>
@@ -2625,11 +2650,12 @@
     <w:p/>
     <w:p/>
     <w:p/>
+    <w:p/>
     <w:p>
       <w:pPr>
         <w:pStyle w:val="Heading1"/>
       </w:pPr>
-      <w:bookmarkStart w:id="5" w:name="_Toc38996313"/>
+      <w:bookmarkStart w:id="5" w:name="_Toc39054607"/>
       <w:r>
         <w:lastRenderedPageBreak/>
         <w:t>Chapter</w:t>
@@ -2692,7 +2718,7 @@
       <w:pPr>
         <w:pStyle w:val="Heading2"/>
       </w:pPr>
-      <w:bookmarkStart w:id="6" w:name="_Toc38996314"/>
+      <w:bookmarkStart w:id="6" w:name="_Toc39054608"/>
       <w:r>
         <w:t>EDA on population data</w:t>
       </w:r>
@@ -2728,23 +2754,13 @@
         </w:rPr>
         <w:t xml:space="preserve">in the </w:t>
       </w:r>
-      <w:proofErr w:type="spellStart"/>
-      <w:r>
-        <w:rPr>
-          <w:i/>
-          <w:iCs/>
-        </w:rPr>
-        <w:t>jupyter</w:t>
-      </w:r>
-      <w:proofErr w:type="spellEnd"/>
-      <w:r>
-        <w:rPr>
-          <w:i/>
-          <w:iCs/>
-        </w:rPr>
-        <w:t xml:space="preserve"> script </w:t>
-      </w:r>
-      <w:proofErr w:type="gramStart"/>
+      <w:r>
+        <w:rPr>
+          <w:i/>
+          <w:iCs/>
+        </w:rPr>
+        <w:t xml:space="preserve">jupyter script </w:t>
+      </w:r>
       <w:r>
         <w:rPr>
           <w:i/>
@@ -2757,15 +2773,7 @@
           <w:i/>
           <w:iCs/>
         </w:rPr>
-        <w:t>[</w:t>
-      </w:r>
-      <w:proofErr w:type="gramEnd"/>
-      <w:r>
-        <w:rPr>
-          <w:i/>
-          <w:iCs/>
-        </w:rPr>
-        <w:t>3] and cell[4]</w:t>
+        <w:t>[3] and cell[4]</w:t>
       </w:r>
       <w:r>
         <w:t xml:space="preserve">. </w:t>
@@ -2829,23 +2837,7 @@
           <w:i/>
           <w:iCs/>
         </w:rPr>
-        <w:t xml:space="preserve">It is executed at </w:t>
-      </w:r>
-      <w:proofErr w:type="spellStart"/>
-      <w:r>
-        <w:rPr>
-          <w:i/>
-          <w:iCs/>
-        </w:rPr>
-        <w:t>Jupyter</w:t>
-      </w:r>
-      <w:proofErr w:type="spellEnd"/>
-      <w:r>
-        <w:rPr>
-          <w:i/>
-          <w:iCs/>
-        </w:rPr>
-        <w:t xml:space="preserve"> </w:t>
+        <w:t xml:space="preserve">It is executed at Jupyter </w:t>
       </w:r>
       <w:r>
         <w:rPr>
@@ -2854,7 +2846,6 @@
         </w:rPr>
         <w:t xml:space="preserve">script </w:t>
       </w:r>
-      <w:proofErr w:type="gramStart"/>
       <w:r>
         <w:rPr>
           <w:i/>
@@ -2869,7 +2860,6 @@
         </w:rPr>
         <w:t>[</w:t>
       </w:r>
-      <w:proofErr w:type="gramEnd"/>
       <w:r>
         <w:rPr>
           <w:i/>
@@ -2980,13 +2970,8 @@
         <w:t xml:space="preserve"> They are valuable and computable.</w:t>
       </w:r>
       <w:r>
-        <w:t xml:space="preserve"> CMS has the high quality data which is responsible for all states </w:t>
-      </w:r>
-      <w:proofErr w:type="gramStart"/>
-      <w:r>
-        <w:t>statistics[</w:t>
-      </w:r>
-      <w:proofErr w:type="gramEnd"/>
+        <w:t xml:space="preserve"> CMS has the high quality data which is responsible for all states statistics[</w:t>
+      </w:r>
       <w:r>
         <w:t>4</w:t>
       </w:r>
@@ -2999,7 +2984,7 @@
       <w:pPr>
         <w:pStyle w:val="Heading2"/>
       </w:pPr>
-      <w:bookmarkStart w:id="7" w:name="_Toc38996315"/>
+      <w:bookmarkStart w:id="7" w:name="_Toc39054609"/>
       <w:r>
         <w:t>EDA on Medicaid enrollment data</w:t>
       </w:r>
@@ -3051,31 +3036,7 @@
           <w:i/>
           <w:iCs/>
         </w:rPr>
-        <w:t xml:space="preserve">It is executed at </w:t>
-      </w:r>
-      <w:proofErr w:type="spellStart"/>
-      <w:r>
-        <w:rPr>
-          <w:i/>
-          <w:iCs/>
-        </w:rPr>
-        <w:t>jupyter</w:t>
-      </w:r>
-      <w:proofErr w:type="spellEnd"/>
-      <w:r>
-        <w:rPr>
-          <w:i/>
-          <w:iCs/>
-        </w:rPr>
-        <w:t xml:space="preserve"> </w:t>
-      </w:r>
-      <w:proofErr w:type="gramStart"/>
-      <w:r>
-        <w:rPr>
-          <w:i/>
-          <w:iCs/>
-        </w:rPr>
-        <w:t>cell</w:t>
+        <w:t>It is executed at jupyter cell</w:t>
       </w:r>
       <w:r>
         <w:rPr>
@@ -3084,7 +3045,6 @@
         </w:rPr>
         <w:t>[</w:t>
       </w:r>
-      <w:proofErr w:type="gramEnd"/>
       <w:r>
         <w:rPr>
           <w:i/>
@@ -3180,15 +3140,7 @@
     </w:p>
     <w:p>
       <w:r>
-        <w:t xml:space="preserve">Without loss of generality, the report still uses state Connecticut, Indiana, and New York as examples. To get the county-level Medicaid enrollment data for above three states, I investigate their local health care and insurance program. The datasets </w:t>
-      </w:r>
-      <w:proofErr w:type="gramStart"/>
-      <w:r>
-        <w:t>has</w:t>
-      </w:r>
-      <w:proofErr w:type="gramEnd"/>
-      <w:r>
-        <w:t xml:space="preserve"> already been stored in the “Input Data” chapter, they are </w:t>
+        <w:t xml:space="preserve">Without loss of generality, the report still uses state Connecticut, Indiana, and New York as examples. To get the county-level Medicaid enrollment data for above three states, I investigate their local health care and insurance program. The datasets has already been stored in the “Input Data” chapter, they are </w:t>
       </w:r>
       <w:r>
         <w:rPr>
@@ -3317,192 +3269,134 @@
           <w:i/>
           <w:iCs/>
         </w:rPr>
-        <w:t xml:space="preserve">It is executed in the </w:t>
+        <w:t>It is executed in the jupyter script cell</w:t>
+      </w:r>
+      <w:r>
+        <w:rPr>
+          <w:i/>
+          <w:iCs/>
+        </w:rPr>
+        <w:t>[</w:t>
+      </w:r>
+      <w:r>
+        <w:rPr>
+          <w:i/>
+          <w:iCs/>
+        </w:rPr>
+        <w:t>22-24</w:t>
+      </w:r>
+      <w:r>
+        <w:rPr>
+          <w:i/>
+          <w:iCs/>
+        </w:rPr>
+        <w:t>]</w:t>
+      </w:r>
+      <w:r>
+        <w:rPr>
+          <w:i/>
+          <w:iCs/>
+        </w:rPr>
+        <w:t>.</w:t>
+      </w:r>
+    </w:p>
+    <w:p/>
+    <w:p>
+      <w:pPr>
+        <w:pStyle w:val="Heading4"/>
+      </w:pPr>
+      <w:r>
+        <w:t>Indiana Medicaid county-level enrollment</w:t>
+      </w:r>
+    </w:p>
+    <w:p>
+      <w:r>
+        <w:rPr>
+          <w:i/>
+          <w:iCs/>
+        </w:rPr>
+        <w:t xml:space="preserve">The overview </w:t>
+      </w:r>
+      <w:r>
+        <w:rPr>
+          <w:i/>
+          <w:iCs/>
+        </w:rPr>
+        <w:t>and preprocessing are</w:t>
+      </w:r>
+      <w:r>
+        <w:rPr>
+          <w:i/>
+          <w:iCs/>
+        </w:rPr>
+        <w:t xml:space="preserve"> </w:t>
+      </w:r>
+      <w:r>
+        <w:rPr>
+          <w:i/>
+          <w:iCs/>
+        </w:rPr>
+        <w:t>cond</w:t>
+      </w:r>
+      <w:r>
+        <w:rPr>
+          <w:i/>
+          <w:iCs/>
+        </w:rPr>
+        <w:t>u</w:t>
+      </w:r>
+      <w:r>
+        <w:rPr>
+          <w:i/>
+          <w:iCs/>
+        </w:rPr>
+        <w:t>c</w:t>
+      </w:r>
+      <w:r>
+        <w:rPr>
+          <w:i/>
+          <w:iCs/>
+        </w:rPr>
+        <w:t>ted at jupyter script cell</w:t>
+      </w:r>
+      <w:r>
+        <w:rPr>
+          <w:i/>
+          <w:iCs/>
+        </w:rPr>
+        <w:t>[</w:t>
+      </w:r>
+      <w:r>
+        <w:rPr>
+          <w:i/>
+          <w:iCs/>
+        </w:rPr>
+        <w:t>18</w:t>
+      </w:r>
+      <w:r>
+        <w:rPr>
+          <w:i/>
+          <w:iCs/>
+        </w:rPr>
+        <w:t>-19</w:t>
+      </w:r>
+      <w:r>
+        <w:rPr>
+          <w:i/>
+          <w:iCs/>
+        </w:rPr>
+        <w:t>]</w:t>
+      </w:r>
+      <w:r>
+        <w:t>. I find out that the index of the dataset is county names connected with an ID and “County Total” is the enrollment data. In order to get our geographic information key – county name, I use “</w:t>
       </w:r>
       <w:proofErr w:type="spellStart"/>
       <w:r>
-        <w:rPr>
-          <w:i/>
-          <w:iCs/>
-        </w:rPr>
-        <w:t>jupyter</w:t>
+        <w:t>reset_index</w:t>
       </w:r>
       <w:proofErr w:type="spellEnd"/>
       <w:r>
-        <w:rPr>
-          <w:i/>
-          <w:iCs/>
-        </w:rPr>
-        <w:t xml:space="preserve"> script </w:t>
-      </w:r>
-      <w:proofErr w:type="gramStart"/>
-      <w:r>
-        <w:rPr>
-          <w:i/>
-          <w:iCs/>
-        </w:rPr>
-        <w:t>cell</w:t>
-      </w:r>
-      <w:r>
-        <w:rPr>
-          <w:i/>
-          <w:iCs/>
-        </w:rPr>
-        <w:t>[</w:t>
-      </w:r>
-      <w:proofErr w:type="gramEnd"/>
-      <w:r>
-        <w:rPr>
-          <w:i/>
-          <w:iCs/>
-        </w:rPr>
-        <w:t>22-24</w:t>
-      </w:r>
-      <w:r>
-        <w:rPr>
-          <w:i/>
-          <w:iCs/>
-        </w:rPr>
-        <w:t>]</w:t>
-      </w:r>
-      <w:r>
-        <w:rPr>
-          <w:i/>
-          <w:iCs/>
-        </w:rPr>
-        <w:t>.</w:t>
-      </w:r>
-    </w:p>
-    <w:p/>
-    <w:p>
-      <w:pPr>
-        <w:pStyle w:val="Heading4"/>
-      </w:pPr>
-      <w:r>
-        <w:t>Indiana Medicaid county-level enrollment</w:t>
-      </w:r>
-    </w:p>
-    <w:p>
-      <w:r>
-        <w:rPr>
-          <w:i/>
-          <w:iCs/>
-        </w:rPr>
-        <w:t xml:space="preserve">The overview </w:t>
-      </w:r>
-      <w:r>
-        <w:rPr>
-          <w:i/>
-          <w:iCs/>
-        </w:rPr>
-        <w:t>and preprocessing are</w:t>
-      </w:r>
-      <w:r>
-        <w:rPr>
-          <w:i/>
-          <w:iCs/>
-        </w:rPr>
-        <w:t xml:space="preserve"> </w:t>
-      </w:r>
-      <w:r>
-        <w:rPr>
-          <w:i/>
-          <w:iCs/>
-        </w:rPr>
-        <w:t>cond</w:t>
-      </w:r>
-      <w:r>
-        <w:rPr>
-          <w:i/>
-          <w:iCs/>
-        </w:rPr>
-        <w:t>u</w:t>
-      </w:r>
-      <w:r>
-        <w:rPr>
-          <w:i/>
-          <w:iCs/>
-        </w:rPr>
-        <w:t>c</w:t>
-      </w:r>
-      <w:r>
-        <w:rPr>
-          <w:i/>
-          <w:iCs/>
-        </w:rPr>
-        <w:t xml:space="preserve">ted at </w:t>
-      </w:r>
-      <w:proofErr w:type="spellStart"/>
-      <w:r>
-        <w:rPr>
-          <w:i/>
-          <w:iCs/>
-        </w:rPr>
-        <w:t>jupyter</w:t>
-      </w:r>
-      <w:proofErr w:type="spellEnd"/>
-      <w:r>
-        <w:rPr>
-          <w:i/>
-          <w:iCs/>
-        </w:rPr>
-        <w:t xml:space="preserve"> script </w:t>
-      </w:r>
-      <w:proofErr w:type="gramStart"/>
-      <w:r>
-        <w:rPr>
-          <w:i/>
-          <w:iCs/>
-        </w:rPr>
-        <w:t>cell</w:t>
-      </w:r>
-      <w:r>
-        <w:rPr>
-          <w:i/>
-          <w:iCs/>
-        </w:rPr>
-        <w:t>[</w:t>
-      </w:r>
-      <w:proofErr w:type="gramEnd"/>
-      <w:r>
-        <w:rPr>
-          <w:i/>
-          <w:iCs/>
-        </w:rPr>
-        <w:t>18</w:t>
-      </w:r>
-      <w:r>
-        <w:rPr>
-          <w:i/>
-          <w:iCs/>
-        </w:rPr>
-        <w:t>-19</w:t>
-      </w:r>
-      <w:r>
-        <w:rPr>
-          <w:i/>
-          <w:iCs/>
-        </w:rPr>
-        <w:t>]</w:t>
-      </w:r>
-      <w:r>
-        <w:t>. I find out that the index of the dataset is county names connected with an ID and “County Total” is the enrollment data. In order to get our geographic information key – county name, I use “</w:t>
-      </w:r>
-      <w:proofErr w:type="spellStart"/>
-      <w:r>
-        <w:t>reset_index</w:t>
-      </w:r>
-      <w:proofErr w:type="spellEnd"/>
-      <w:r>
-        <w:t xml:space="preserve">” function to add the existing index as a new column for the dataset, and then separate the new column “index” as “COUNTY_ID” and “CTYNAME”. </w:t>
-      </w:r>
-      <w:proofErr w:type="gramStart"/>
-      <w:r>
-        <w:t>Finally</w:t>
-      </w:r>
-      <w:proofErr w:type="gramEnd"/>
-      <w:r>
-        <w:t xml:space="preserve"> we generate a new dataset </w:t>
+        <w:t xml:space="preserve">” function to add the existing index as a new column for the dataset, and then separate the new column “index” as “COUNTY_ID” and “CTYNAME”. Finally we generate a new dataset </w:t>
       </w:r>
       <w:r>
         <w:rPr>
@@ -3572,31 +3466,7 @@
           <w:i/>
           <w:iCs/>
         </w:rPr>
-        <w:t xml:space="preserve">ted at </w:t>
-      </w:r>
-      <w:proofErr w:type="spellStart"/>
-      <w:r>
-        <w:rPr>
-          <w:i/>
-          <w:iCs/>
-        </w:rPr>
-        <w:t>jupyter</w:t>
-      </w:r>
-      <w:proofErr w:type="spellEnd"/>
-      <w:r>
-        <w:rPr>
-          <w:i/>
-          <w:iCs/>
-        </w:rPr>
-        <w:t xml:space="preserve"> script </w:t>
-      </w:r>
-      <w:proofErr w:type="gramStart"/>
-      <w:r>
-        <w:rPr>
-          <w:i/>
-          <w:iCs/>
-        </w:rPr>
-        <w:t>cell</w:t>
+        <w:t>ted at jupyter script cell</w:t>
       </w:r>
       <w:r>
         <w:rPr>
@@ -3605,7 +3475,6 @@
         </w:rPr>
         <w:t>[</w:t>
       </w:r>
-      <w:proofErr w:type="gramEnd"/>
       <w:r>
         <w:rPr>
           <w:i/>
@@ -3654,7 +3523,7 @@
                     <pic:cNvPicPr/>
                   </pic:nvPicPr>
                   <pic:blipFill>
-                    <a:blip r:embed="rId9">
+                    <a:blip r:embed="rId10">
                       <a:extLst>
                         <a:ext uri="{28A0092B-C50C-407E-A947-70E740481C1C}">
                           <a14:useLocalDpi xmlns:a14="http://schemas.microsoft.com/office/drawing/2010/main" val="0"/>
@@ -3698,13 +3567,8 @@
         <w:t>quantitative</w:t>
       </w:r>
       <w:r>
-        <w:t xml:space="preserve"> </w:t>
-      </w:r>
-      <w:proofErr w:type="gramStart"/>
-      <w:r>
-        <w:t>type</w:t>
-      </w:r>
-      <w:proofErr w:type="gramEnd"/>
+        <w:t xml:space="preserve"> type</w:t>
+      </w:r>
       <w:r>
         <w:t xml:space="preserve"> but </w:t>
       </w:r>
@@ -3745,7 +3609,7 @@
       <w:pPr>
         <w:pStyle w:val="Heading2"/>
       </w:pPr>
-      <w:bookmarkStart w:id="8" w:name="_Toc38996316"/>
+      <w:bookmarkStart w:id="8" w:name="_Toc39054610"/>
       <w:r>
         <w:t>EDA on Medicare enrollment data</w:t>
       </w:r>
@@ -3766,31 +3630,7 @@
           <w:i/>
           <w:iCs/>
         </w:rPr>
-        <w:t xml:space="preserve">executed at </w:t>
-      </w:r>
-      <w:proofErr w:type="spellStart"/>
-      <w:r>
-        <w:rPr>
-          <w:i/>
-          <w:iCs/>
-        </w:rPr>
-        <w:t>jupyter</w:t>
-      </w:r>
-      <w:proofErr w:type="spellEnd"/>
-      <w:r>
-        <w:rPr>
-          <w:i/>
-          <w:iCs/>
-        </w:rPr>
-        <w:t xml:space="preserve"> </w:t>
-      </w:r>
-      <w:proofErr w:type="gramStart"/>
-      <w:r>
-        <w:rPr>
-          <w:i/>
-          <w:iCs/>
-        </w:rPr>
-        <w:t>cell</w:t>
+        <w:t>executed at jupyter cell</w:t>
       </w:r>
       <w:r>
         <w:rPr>
@@ -3799,7 +3639,6 @@
         </w:rPr>
         <w:t>[</w:t>
       </w:r>
-      <w:proofErr w:type="gramEnd"/>
       <w:r>
         <w:rPr>
           <w:i/>
@@ -4032,31 +3871,7 @@
           <w:i/>
           <w:iCs/>
         </w:rPr>
-        <w:t xml:space="preserve">It is executed at </w:t>
-      </w:r>
-      <w:proofErr w:type="spellStart"/>
-      <w:r>
-        <w:rPr>
-          <w:i/>
-          <w:iCs/>
-        </w:rPr>
-        <w:t>jupyter</w:t>
-      </w:r>
-      <w:proofErr w:type="spellEnd"/>
-      <w:r>
-        <w:rPr>
-          <w:i/>
-          <w:iCs/>
-        </w:rPr>
-        <w:t xml:space="preserve"> script </w:t>
-      </w:r>
-      <w:proofErr w:type="gramStart"/>
-      <w:r>
-        <w:rPr>
-          <w:i/>
-          <w:iCs/>
-        </w:rPr>
-        <w:t>cell</w:t>
+        <w:t>It is executed at jupyter script cell</w:t>
       </w:r>
       <w:r>
         <w:rPr>
@@ -4065,7 +3880,6 @@
         </w:rPr>
         <w:t>[</w:t>
       </w:r>
-      <w:proofErr w:type="gramEnd"/>
       <w:r>
         <w:rPr>
           <w:i/>
@@ -4156,31 +3970,7 @@
           <w:i/>
           <w:iCs/>
         </w:rPr>
-        <w:t xml:space="preserve">This is executed at </w:t>
-      </w:r>
-      <w:proofErr w:type="spellStart"/>
-      <w:r>
-        <w:rPr>
-          <w:i/>
-          <w:iCs/>
-        </w:rPr>
-        <w:t>jupyter</w:t>
-      </w:r>
-      <w:proofErr w:type="spellEnd"/>
-      <w:r>
-        <w:rPr>
-          <w:i/>
-          <w:iCs/>
-        </w:rPr>
-        <w:t xml:space="preserve"> script </w:t>
-      </w:r>
-      <w:proofErr w:type="gramStart"/>
-      <w:r>
-        <w:rPr>
-          <w:i/>
-          <w:iCs/>
-        </w:rPr>
-        <w:t>cell</w:t>
+        <w:t>This is executed at jupyter script cell</w:t>
       </w:r>
       <w:r>
         <w:rPr>
@@ -4189,7 +3979,6 @@
         </w:rPr>
         <w:t>[</w:t>
       </w:r>
-      <w:proofErr w:type="gramEnd"/>
       <w:r>
         <w:rPr>
           <w:i/>
@@ -4213,7 +4002,7 @@
       <w:pPr>
         <w:pStyle w:val="Heading2"/>
       </w:pPr>
-      <w:bookmarkStart w:id="9" w:name="_Toc38996317"/>
+      <w:bookmarkStart w:id="9" w:name="_Toc39054611"/>
       <w:r>
         <w:t>EDA on PFS data</w:t>
       </w:r>
@@ -4414,15 +4203,7 @@
           <w:i/>
           <w:iCs/>
         </w:rPr>
-        <w:t xml:space="preserve">which is shown in the script </w:t>
-      </w:r>
-      <w:proofErr w:type="gramStart"/>
-      <w:r>
-        <w:rPr>
-          <w:i/>
-          <w:iCs/>
-        </w:rPr>
-        <w:t>cell</w:t>
+        <w:t>which is shown in the script cell</w:t>
       </w:r>
       <w:r>
         <w:rPr>
@@ -4431,7 +4212,6 @@
         </w:rPr>
         <w:t>[</w:t>
       </w:r>
-      <w:proofErr w:type="gramEnd"/>
       <w:r>
         <w:rPr>
           <w:i/>
@@ -4559,7 +4339,7 @@
       <w:pPr>
         <w:pStyle w:val="Heading1"/>
       </w:pPr>
-      <w:bookmarkStart w:id="10" w:name="_Toc38996318"/>
+      <w:bookmarkStart w:id="10" w:name="_Toc39054612"/>
       <w:r>
         <w:lastRenderedPageBreak/>
         <w:t>Chapter</w:t>
@@ -4597,7 +4377,7 @@
       <w:pPr>
         <w:pStyle w:val="Heading2"/>
       </w:pPr>
-      <w:bookmarkStart w:id="11" w:name="_Toc38996319"/>
+      <w:bookmarkStart w:id="11" w:name="_Toc39054613"/>
       <w:r>
         <w:t>F</w:t>
       </w:r>
@@ -4796,7 +4576,7 @@
       <w:pPr>
         <w:pStyle w:val="Heading2"/>
       </w:pPr>
-      <w:bookmarkStart w:id="12" w:name="_Toc38996320"/>
+      <w:bookmarkStart w:id="12" w:name="_Toc39054614"/>
       <w:r>
         <w:t>Calculate state level weights</w:t>
       </w:r>
@@ -4828,31 +4608,7 @@
           <w:i/>
           <w:iCs/>
         </w:rPr>
-        <w:t xml:space="preserve">is executed in the </w:t>
-      </w:r>
-      <w:proofErr w:type="spellStart"/>
-      <w:r>
-        <w:rPr>
-          <w:i/>
-          <w:iCs/>
-        </w:rPr>
-        <w:t>jupyter</w:t>
-      </w:r>
-      <w:proofErr w:type="spellEnd"/>
-      <w:r>
-        <w:rPr>
-          <w:i/>
-          <w:iCs/>
-        </w:rPr>
-        <w:t xml:space="preserve"> script </w:t>
-      </w:r>
-      <w:proofErr w:type="gramStart"/>
-      <w:r>
-        <w:rPr>
-          <w:i/>
-          <w:iCs/>
-        </w:rPr>
-        <w:t>cell</w:t>
+        <w:t>is executed in the jupyter script cell</w:t>
       </w:r>
       <w:r>
         <w:rPr>
@@ -4861,7 +4617,6 @@
         </w:rPr>
         <w:t>[</w:t>
       </w:r>
-      <w:proofErr w:type="gramEnd"/>
       <w:r>
         <w:rPr>
           <w:i/>
@@ -4940,7 +4695,7 @@
       <w:pPr>
         <w:pStyle w:val="Heading2"/>
       </w:pPr>
-      <w:bookmarkStart w:id="13" w:name="_Toc38996321"/>
+      <w:bookmarkStart w:id="13" w:name="_Toc39054615"/>
       <w:r>
         <w:t>Calculate county level weights</w:t>
       </w:r>
@@ -4975,16 +4730,11 @@
         <w:t xml:space="preserve"> </w:t>
       </w:r>
       <w:r>
-        <w:t xml:space="preserve">in the script </w:t>
-      </w:r>
-      <w:proofErr w:type="gramStart"/>
-      <w:r>
-        <w:t>cell</w:t>
+        <w:t>in the script cell</w:t>
       </w:r>
       <w:r>
         <w:t>[</w:t>
       </w:r>
-      <w:proofErr w:type="gramEnd"/>
       <w:r>
         <w:t>47</w:t>
       </w:r>
@@ -5102,31 +4852,7 @@
           <w:i/>
           <w:iCs/>
         </w:rPr>
-        <w:t xml:space="preserve">executed from </w:t>
-      </w:r>
-      <w:proofErr w:type="spellStart"/>
-      <w:r>
-        <w:rPr>
-          <w:i/>
-          <w:iCs/>
-        </w:rPr>
-        <w:t>jupyter</w:t>
-      </w:r>
-      <w:proofErr w:type="spellEnd"/>
-      <w:r>
-        <w:rPr>
-          <w:i/>
-          <w:iCs/>
-        </w:rPr>
-        <w:t xml:space="preserve"> script </w:t>
-      </w:r>
-      <w:proofErr w:type="gramStart"/>
-      <w:r>
-        <w:rPr>
-          <w:i/>
-          <w:iCs/>
-        </w:rPr>
-        <w:t>cell</w:t>
+        <w:t>executed from jupyter script cell</w:t>
       </w:r>
       <w:r>
         <w:rPr>
@@ -5135,7 +4861,6 @@
         </w:rPr>
         <w:t>[</w:t>
       </w:r>
-      <w:proofErr w:type="gramEnd"/>
       <w:r>
         <w:rPr>
           <w:i/>
@@ -5200,7 +4925,7 @@
       <w:pPr>
         <w:pStyle w:val="Heading1"/>
       </w:pPr>
-      <w:bookmarkStart w:id="14" w:name="_Toc38996322"/>
+      <w:bookmarkStart w:id="14" w:name="_Toc39054616"/>
       <w:r>
         <w:lastRenderedPageBreak/>
         <w:t>Chapter 4 Calculate weighted fee for each procedure code</w:t>
@@ -5258,39 +4983,7 @@
           <w:i/>
           <w:iCs/>
         </w:rPr>
-        <w:t xml:space="preserve"> in </w:t>
-      </w:r>
-      <w:proofErr w:type="spellStart"/>
-      <w:r>
-        <w:rPr>
-          <w:i/>
-          <w:iCs/>
-        </w:rPr>
-        <w:t>jupyter</w:t>
-      </w:r>
-      <w:proofErr w:type="spellEnd"/>
-      <w:r>
-        <w:rPr>
-          <w:i/>
-          <w:iCs/>
-        </w:rPr>
-        <w:t xml:space="preserve"> </w:t>
-      </w:r>
-      <w:proofErr w:type="gramStart"/>
-      <w:r>
-        <w:rPr>
-          <w:i/>
-          <w:iCs/>
-        </w:rPr>
-        <w:t>cell[</w:t>
-      </w:r>
-      <w:proofErr w:type="gramEnd"/>
-      <w:r>
-        <w:rPr>
-          <w:i/>
-          <w:iCs/>
-        </w:rPr>
-        <w:t>51]</w:t>
+        <w:t xml:space="preserve"> in jupyter cell[51]</w:t>
       </w:r>
       <w:r>
         <w:t xml:space="preserve"> and its main logic is to access the weights in the state weights table by the state abbreviation name and compute the weighted fee schedule. The formula to calculate </w:t>
@@ -5360,39 +5053,7 @@
           <w:i/>
           <w:iCs/>
         </w:rPr>
-        <w:t xml:space="preserve"> in the </w:t>
-      </w:r>
-      <w:proofErr w:type="spellStart"/>
-      <w:r>
-        <w:rPr>
-          <w:i/>
-          <w:iCs/>
-        </w:rPr>
-        <w:t>jupyter</w:t>
-      </w:r>
-      <w:proofErr w:type="spellEnd"/>
-      <w:r>
-        <w:rPr>
-          <w:i/>
-          <w:iCs/>
-        </w:rPr>
-        <w:t xml:space="preserve"> script </w:t>
-      </w:r>
-      <w:proofErr w:type="gramStart"/>
-      <w:r>
-        <w:rPr>
-          <w:i/>
-          <w:iCs/>
-        </w:rPr>
-        <w:t>cell[</w:t>
-      </w:r>
-      <w:proofErr w:type="gramEnd"/>
-      <w:r>
-        <w:rPr>
-          <w:i/>
-          <w:iCs/>
-        </w:rPr>
-        <w:t>52].</w:t>
+        <w:t xml:space="preserve"> in the jupyter script cell[52].</w:t>
       </w:r>
       <w:r>
         <w:t xml:space="preserve"> I</w:t>
@@ -5451,23 +5112,7 @@
           <w:i/>
           <w:iCs/>
         </w:rPr>
-        <w:t xml:space="preserve">in the </w:t>
-      </w:r>
-      <w:proofErr w:type="spellStart"/>
-      <w:r>
-        <w:rPr>
-          <w:i/>
-          <w:iCs/>
-        </w:rPr>
-        <w:t>jupyter</w:t>
-      </w:r>
-      <w:proofErr w:type="spellEnd"/>
-      <w:r>
-        <w:rPr>
-          <w:i/>
-          <w:iCs/>
-        </w:rPr>
-        <w:t xml:space="preserve"> script cell[5</w:t>
+        <w:t>in the jupyter script cell[5</w:t>
       </w:r>
       <w:r>
         <w:rPr>
@@ -5529,26 +5174,36 @@
       <w:r>
         <w:t xml:space="preserve">s which have been uploaded into </w:t>
       </w:r>
-      <w:hyperlink r:id="rId10" w:history="1">
+      <w:hyperlink r:id="rId11" w:history="1">
         <w:r>
           <w:rPr>
             <w:rStyle w:val="Hyperlink"/>
           </w:rPr>
           <w:t xml:space="preserve">project </w:t>
         </w:r>
-        <w:proofErr w:type="spellStart"/>
         <w:r>
           <w:rPr>
             <w:rStyle w:val="Hyperlink"/>
           </w:rPr>
-          <w:t>github</w:t>
+          <w:t>G</w:t>
         </w:r>
-        <w:proofErr w:type="spellEnd"/>
         <w:r>
           <w:rPr>
             <w:rStyle w:val="Hyperlink"/>
           </w:rPr>
-          <w:t xml:space="preserve"> repository</w:t>
+          <w:t>it</w:t>
+        </w:r>
+        <w:r>
+          <w:rPr>
+            <w:rStyle w:val="Hyperlink"/>
+          </w:rPr>
+          <w:t>H</w:t>
+        </w:r>
+        <w:r>
+          <w:rPr>
+            <w:rStyle w:val="Hyperlink"/>
+          </w:rPr>
+          <w:t>ub repository</w:t>
         </w:r>
       </w:hyperlink>
       <w:r>
@@ -5575,7 +5230,7 @@
       <w:pPr>
         <w:pStyle w:val="Heading1"/>
       </w:pPr>
-      <w:bookmarkStart w:id="15" w:name="_Toc38996323"/>
+      <w:bookmarkStart w:id="15" w:name="_Toc39054617"/>
       <w:r>
         <w:lastRenderedPageBreak/>
         <w:t>Conclusion</w:t>
@@ -5585,10 +5240,7 @@
     <w:p/>
     <w:p>
       <w:r>
-        <w:t xml:space="preserve">To solve the problem that how much a physician should get paid </w:t>
-      </w:r>
-      <w:r>
-        <w:t>for a particular medical procedure service</w:t>
+        <w:t>To solve the problem that how much a physician should get paid for a particular medical procedure service</w:t>
       </w:r>
       <w:r>
         <w:t xml:space="preserve"> from uninsured patients</w:t>
@@ -5630,13 +5282,7 @@
         <w:t xml:space="preserve"> </w:t>
       </w:r>
       <w:r>
-        <w:t xml:space="preserve">Without loss of generality, we take Connecticut, Indiana, and New York as experiment </w:t>
-      </w:r>
-      <w:r>
-        <w:t>state</w:t>
-      </w:r>
-      <w:r>
-        <w:t xml:space="preserve">s. </w:t>
+        <w:t xml:space="preserve">Without loss of generality, we take Connecticut, Indiana, and New York as experiment states. </w:t>
       </w:r>
       <w:r>
         <w:t>In the final result datasets, we find out that each state’s county level weighted fee schedule is fluctuated from state level</w:t>
@@ -5657,7 +5303,7 @@
       <w:pPr>
         <w:pStyle w:val="Heading2"/>
       </w:pPr>
-      <w:bookmarkStart w:id="16" w:name="_Toc38996324"/>
+      <w:bookmarkStart w:id="16" w:name="_Toc39054618"/>
       <w:r>
         <w:t>F</w:t>
       </w:r>
@@ -5668,16 +5314,7 @@
     </w:p>
     <w:p>
       <w:r>
-        <w:t xml:space="preserve">On the </w:t>
-      </w:r>
-      <w:r>
-        <w:t>one</w:t>
-      </w:r>
-      <w:r>
-        <w:t xml:space="preserve"> hand, the report does not include the weighted national fee schedule because it is too general to be applied to specific states, not mentioning specific county or town</w:t>
-      </w:r>
-      <w:r>
-        <w:t>. On the other hand, there could be some improvements for future research. Firstly, t</w:t>
+        <w:t>On the one hand, the report does not include the weighted national fee schedule because it is too general to be applied to specific states, not mentioning specific county or town. On the other hand, there could be some improvements for future research. Firstly, t</w:t>
       </w:r>
       <w:r>
         <w:t>he actual costs of a patient visit for a particular procedure code</w:t>
@@ -5744,7 +5381,7 @@
       <w:pPr>
         <w:pStyle w:val="Heading1"/>
       </w:pPr>
-      <w:bookmarkStart w:id="17" w:name="_Toc38996325"/>
+      <w:bookmarkStart w:id="17" w:name="_Toc39054619"/>
       <w:r>
         <w:lastRenderedPageBreak/>
         <w:t>Reference</w:t>
@@ -5775,15 +5412,7 @@
         <w:t xml:space="preserve">, </w:t>
       </w:r>
       <w:r>
-        <w:t xml:space="preserve">Mar </w:t>
-      </w:r>
-      <w:proofErr w:type="gramStart"/>
-      <w:r>
-        <w:t>29</w:t>
-      </w:r>
-      <w:proofErr w:type="gramEnd"/>
-      <w:r>
-        <w:t xml:space="preserve"> 2018, </w:t>
+        <w:t xml:space="preserve">Mar 29 2018, </w:t>
       </w:r>
       <w:r>
         <w:t>https://www.medicaleconomics.com/revenue-cycle-management/billing-strategies-cash-pay-patients</w:t>
@@ -5834,21 +5463,13 @@
         <w:t xml:space="preserve">, </w:t>
       </w:r>
       <w:r>
-        <w:t xml:space="preserve">Mar 17, </w:t>
-      </w:r>
-      <w:proofErr w:type="gramStart"/>
-      <w:r>
-        <w:t xml:space="preserve">2016, </w:t>
+        <w:t xml:space="preserve">Mar 17, 2016, </w:t>
       </w:r>
       <w:r>
         <w:t xml:space="preserve"> </w:t>
       </w:r>
       <w:r>
-        <w:t>https://www.revelemd.com/blog/fee-schedule-dos-and-donts</w:t>
-      </w:r>
-      <w:proofErr w:type="gramEnd"/>
-      <w:r>
-        <w:t>. [Accessed</w:t>
+        <w:t>https://www.revelemd.com/blog/fee-schedule-dos-and-donts. [Accessed</w:t>
       </w:r>
       <w:r>
         <w:t xml:space="preserve"> 1</w:t>
@@ -5887,16 +5508,11 @@
         <w:t>KFF</w:t>
       </w:r>
       <w:r>
-        <w:t xml:space="preserve">, Nov 25, </w:t>
-      </w:r>
-      <w:proofErr w:type="gramStart"/>
-      <w:r>
-        <w:t xml:space="preserve">2019,  </w:t>
+        <w:t xml:space="preserve">, Nov 25, 2019,  </w:t>
       </w:r>
       <w:r>
         <w:t>https://www.kff.org/medicaid/fact-sheet/analysis-of-recent-declines-in-medicaid-and-chip-enrollment/</w:t>
       </w:r>
-      <w:proofErr w:type="gramEnd"/>
       <w:r>
         <w:t>. [Accessed 23 Apr 2020]</w:t>
       </w:r>
@@ -5945,11 +5561,7 @@
         <w:t>,</w:t>
       </w:r>
       <w:r>
-        <w:t xml:space="preserve"> Apr 26, </w:t>
-      </w:r>
-      <w:proofErr w:type="gramStart"/>
-      <w:r>
-        <w:t xml:space="preserve">2017, </w:t>
+        <w:t xml:space="preserve"> Apr 26, 2017, </w:t>
       </w:r>
       <w:r>
         <w:t xml:space="preserve"> </w:t>
@@ -5957,7 +5569,6 @@
       <w:r>
         <w:t>https://www.ncbi.nlm.nih.gov/pmc/articles/PMC5406992/</w:t>
       </w:r>
-      <w:proofErr w:type="gramEnd"/>
       <w:r>
         <w:t>.</w:t>
       </w:r>
@@ -6050,8 +5661,8 @@
       </w:r>
     </w:p>
     <w:sectPr>
-      <w:footerReference w:type="even" r:id="rId11"/>
-      <w:footerReference w:type="default" r:id="rId12"/>
+      <w:footerReference w:type="even" r:id="rId12"/>
+      <w:footerReference w:type="default" r:id="rId13"/>
       <w:pgSz w:w="12240" w:h="15840"/>
       <w:pgMar w:top="1440" w:right="1440" w:bottom="1440" w:left="1440" w:header="720" w:footer="720" w:gutter="0"/>
       <w:cols w:space="720"/>

</xml_diff>